<commit_message>
Changement de quelques Exceptions dans ManagerPhoto et Utilisateur Finition du document Description diagramme de classe.docx Réalisation du second Diagramme de séquence
</commit_message>
<xml_diff>
--- a/PictYours/Documents/Description diagramme de classe.docx
+++ b/PictYours/Documents/Description diagramme de classe.docx
@@ -101,6 +101,7 @@
         </w:rPr>
         <w:t>« </w:t>
       </w:r>
+      <w:proofErr w:type="spellStart"/>
       <w:r>
         <w:rPr>
           <w:sz w:val="24"/>
@@ -108,6 +109,7 @@
         </w:rPr>
         <w:t>ManagerUtilisateur</w:t>
       </w:r>
+      <w:proofErr w:type="spellEnd"/>
       <w:r>
         <w:rPr>
           <w:sz w:val="24"/>
@@ -129,6 +131,7 @@
         </w:rPr>
         <w:t>« </w:t>
       </w:r>
+      <w:proofErr w:type="spellStart"/>
       <w:r>
         <w:rPr>
           <w:sz w:val="24"/>
@@ -136,6 +139,7 @@
         </w:rPr>
         <w:t>ManagerPhoto</w:t>
       </w:r>
+      <w:proofErr w:type="spellEnd"/>
       <w:r>
         <w:rPr>
           <w:sz w:val="24"/>
@@ -158,14 +162,25 @@
           <w:szCs w:val="24"/>
         </w:rPr>
       </w:pPr>
-      <w:r>
-        <w:rPr>
-          <w:b/>
-          <w:bCs/>
-          <w:sz w:val="24"/>
-          <w:szCs w:val="24"/>
-        </w:rPr>
-        <w:t>ManagerUtilisateur </w:t>
+      <w:proofErr w:type="spellStart"/>
+      <w:r>
+        <w:rPr>
+          <w:b/>
+          <w:bCs/>
+          <w:sz w:val="24"/>
+          <w:szCs w:val="24"/>
+        </w:rPr>
+        <w:t>ManagerUtilisateur</w:t>
+      </w:r>
+      <w:proofErr w:type="spellEnd"/>
+      <w:r>
+        <w:rPr>
+          <w:b/>
+          <w:bCs/>
+          <w:sz w:val="24"/>
+          <w:szCs w:val="24"/>
+        </w:rPr>
+        <w:t> </w:t>
       </w:r>
     </w:p>
     <w:p>
@@ -204,7 +219,23 @@
           <w:sz w:val="24"/>
           <w:szCs w:val="24"/>
         </w:rPr>
-        <w:t xml:space="preserve"> possède un « UtilisateurSelectionne » qui représente l’utilisateur sélectionné dans le master.</w:t>
+        <w:t xml:space="preserve"> possède un « </w:t>
+      </w:r>
+      <w:proofErr w:type="spellStart"/>
+      <w:r>
+        <w:rPr>
+          <w:sz w:val="24"/>
+          <w:szCs w:val="24"/>
+        </w:rPr>
+        <w:t>UtilisateurSelectionne</w:t>
+      </w:r>
+      <w:proofErr w:type="spellEnd"/>
+      <w:r>
+        <w:rPr>
+          <w:sz w:val="24"/>
+          <w:szCs w:val="24"/>
+        </w:rPr>
+        <w:t> » qui représente l’utilisateur sélectionné dans le master.</w:t>
       </w:r>
     </w:p>
     <w:p>
@@ -227,7 +258,23 @@
           <w:sz w:val="24"/>
           <w:szCs w:val="24"/>
         </w:rPr>
-        <w:t xml:space="preserve"> possède aussi un « UtilisateurActuel » qui représente l’utilisateur actuellement connecté sur l’application, celui qui l’utilise.</w:t>
+        <w:t xml:space="preserve"> possède aussi un « </w:t>
+      </w:r>
+      <w:proofErr w:type="spellStart"/>
+      <w:r>
+        <w:rPr>
+          <w:sz w:val="24"/>
+          <w:szCs w:val="24"/>
+        </w:rPr>
+        <w:t>UtilisateurActuel</w:t>
+      </w:r>
+      <w:proofErr w:type="spellEnd"/>
+      <w:r>
+        <w:rPr>
+          <w:sz w:val="24"/>
+          <w:szCs w:val="24"/>
+        </w:rPr>
+        <w:t> » qui représente l’utilisateur actuellement connecté sur l’application, celui qui l’utilise.</w:t>
       </w:r>
     </w:p>
     <w:p>
@@ -257,7 +304,23 @@
           <w:sz w:val="24"/>
           <w:szCs w:val="24"/>
         </w:rPr>
-        <w:t xml:space="preserve"> possède une « ListeUtilisateurs » qui regroupe tous les utilisateurs.</w:t>
+        <w:t xml:space="preserve"> possède une « </w:t>
+      </w:r>
+      <w:proofErr w:type="spellStart"/>
+      <w:r>
+        <w:rPr>
+          <w:sz w:val="24"/>
+          <w:szCs w:val="24"/>
+        </w:rPr>
+        <w:t>ListeUtilisateurs</w:t>
+      </w:r>
+      <w:proofErr w:type="spellEnd"/>
+      <w:r>
+        <w:rPr>
+          <w:sz w:val="24"/>
+          <w:szCs w:val="24"/>
+        </w:rPr>
+        <w:t> » qui regroupe tous les utilisateurs.</w:t>
       </w:r>
     </w:p>
     <w:p>
@@ -274,14 +337,25 @@
           <w:szCs w:val="24"/>
         </w:rPr>
       </w:pPr>
-      <w:r>
-        <w:rPr>
-          <w:b/>
-          <w:bCs/>
-          <w:sz w:val="24"/>
-          <w:szCs w:val="24"/>
-        </w:rPr>
-        <w:t>ManagerPhoto </w:t>
+      <w:proofErr w:type="spellStart"/>
+      <w:r>
+        <w:rPr>
+          <w:b/>
+          <w:bCs/>
+          <w:sz w:val="24"/>
+          <w:szCs w:val="24"/>
+        </w:rPr>
+        <w:t>ManagerPhoto</w:t>
+      </w:r>
+      <w:proofErr w:type="spellEnd"/>
+      <w:r>
+        <w:rPr>
+          <w:b/>
+          <w:bCs/>
+          <w:sz w:val="24"/>
+          <w:szCs w:val="24"/>
+        </w:rPr>
+        <w:t> </w:t>
       </w:r>
     </w:p>
     <w:p>
@@ -343,14 +417,46 @@
           <w:sz w:val="24"/>
           <w:szCs w:val="24"/>
         </w:rPr>
-        <w:t>(« PhotosParUtilisateurs »)</w:t>
-      </w:r>
-      <w:r>
-        <w:rPr>
-          <w:sz w:val="24"/>
-          <w:szCs w:val="24"/>
-        </w:rPr>
-        <w:t>est composé en clé d’</w:t>
+        <w:t>(« </w:t>
+      </w:r>
+      <w:proofErr w:type="spellStart"/>
+      <w:r>
+        <w:rPr>
+          <w:sz w:val="24"/>
+          <w:szCs w:val="24"/>
+        </w:rPr>
+        <w:t>PhotosParUtilisateurs</w:t>
+      </w:r>
+      <w:proofErr w:type="spellEnd"/>
+      <w:r>
+        <w:rPr>
+          <w:sz w:val="24"/>
+          <w:szCs w:val="24"/>
+        </w:rPr>
+        <w:t> </w:t>
+      </w:r>
+      <w:proofErr w:type="gramStart"/>
+      <w:r>
+        <w:rPr>
+          <w:sz w:val="24"/>
+          <w:szCs w:val="24"/>
+        </w:rPr>
+        <w:t>»)</w:t>
+      </w:r>
+      <w:r>
+        <w:rPr>
+          <w:sz w:val="24"/>
+          <w:szCs w:val="24"/>
+        </w:rPr>
+        <w:t>est</w:t>
+      </w:r>
+      <w:proofErr w:type="gramEnd"/>
+      <w:r>
+        <w:rPr>
+          <w:sz w:val="24"/>
+          <w:szCs w:val="24"/>
+        </w:rPr>
+        <w:t xml:space="preserve"> composé en clé d’</w:t>
       </w:r>
       <w:r>
         <w:rPr>
@@ -445,7 +551,23 @@
           <w:sz w:val="24"/>
           <w:szCs w:val="24"/>
         </w:rPr>
-        <w:t xml:space="preserve"> (« ListeUtilisateurParPhotosAimees »)</w:t>
+        <w:t xml:space="preserve"> (« </w:t>
+      </w:r>
+      <w:proofErr w:type="spellStart"/>
+      <w:r>
+        <w:rPr>
+          <w:sz w:val="24"/>
+          <w:szCs w:val="24"/>
+        </w:rPr>
+        <w:t>ListeUtilisateurParPhotosAimees</w:t>
+      </w:r>
+      <w:proofErr w:type="spellEnd"/>
+      <w:r>
+        <w:rPr>
+          <w:sz w:val="24"/>
+          <w:szCs w:val="24"/>
+        </w:rPr>
+        <w:t> »)</w:t>
       </w:r>
       <w:r>
         <w:rPr>
@@ -503,7 +625,23 @@
           <w:sz w:val="24"/>
           <w:szCs w:val="24"/>
         </w:rPr>
-        <w:t>Ce dictionnaire comporte donc toutes les photos et liées a celles-ci la liste des utilisateurs l’ayant aimé.</w:t>
+        <w:t xml:space="preserve">Ce dictionnaire comporte donc toutes les photos et liées </w:t>
+      </w:r>
+      <w:proofErr w:type="spellStart"/>
+      <w:r>
+        <w:rPr>
+          <w:sz w:val="24"/>
+          <w:szCs w:val="24"/>
+        </w:rPr>
+        <w:t>a</w:t>
+      </w:r>
+      <w:proofErr w:type="spellEnd"/>
+      <w:r>
+        <w:rPr>
+          <w:sz w:val="24"/>
+          <w:szCs w:val="24"/>
+        </w:rPr>
+        <w:t xml:space="preserve"> celles-ci la liste des utilisateurs l’ayant aimé.</w:t>
       </w:r>
     </w:p>
     <w:p>
@@ -730,7 +868,23 @@
           <w:sz w:val="24"/>
           <w:szCs w:val="24"/>
         </w:rPr>
-        <w:t>En plus de ça, elle possède un booléen « EstConnecte » pour savoir si l’utilisateur est connecté</w:t>
+        <w:t>En plus de ça, elle possède un booléen « </w:t>
+      </w:r>
+      <w:proofErr w:type="spellStart"/>
+      <w:r>
+        <w:rPr>
+          <w:sz w:val="24"/>
+          <w:szCs w:val="24"/>
+        </w:rPr>
+        <w:t>EstConnecte</w:t>
+      </w:r>
+      <w:proofErr w:type="spellEnd"/>
+      <w:r>
+        <w:rPr>
+          <w:sz w:val="24"/>
+          <w:szCs w:val="24"/>
+        </w:rPr>
+        <w:t> » pour savoir si l’utilisateur est connecté</w:t>
       </w:r>
       <w:r>
         <w:rPr>
@@ -753,7 +907,39 @@
           <w:sz w:val="24"/>
           <w:szCs w:val="24"/>
         </w:rPr>
-        <w:t>Elle possède les méthodes « AjouterPhoto » qui permet d’ajouter une photo et « SupprimerPhoto » qui permet de supprimer une photo.</w:t>
+        <w:t>Elle possède les méthodes « </w:t>
+      </w:r>
+      <w:proofErr w:type="spellStart"/>
+      <w:r>
+        <w:rPr>
+          <w:sz w:val="24"/>
+          <w:szCs w:val="24"/>
+        </w:rPr>
+        <w:t>AjouterPhoto</w:t>
+      </w:r>
+      <w:proofErr w:type="spellEnd"/>
+      <w:r>
+        <w:rPr>
+          <w:sz w:val="24"/>
+          <w:szCs w:val="24"/>
+        </w:rPr>
+        <w:t> » qui permet d’ajouter une photo et « </w:t>
+      </w:r>
+      <w:proofErr w:type="spellStart"/>
+      <w:r>
+        <w:rPr>
+          <w:sz w:val="24"/>
+          <w:szCs w:val="24"/>
+        </w:rPr>
+        <w:t>SupprimerPhoto</w:t>
+      </w:r>
+      <w:proofErr w:type="spellEnd"/>
+      <w:r>
+        <w:rPr>
+          <w:sz w:val="24"/>
+          <w:szCs w:val="24"/>
+        </w:rPr>
+        <w:t> » qui permet de supprimer une photo.</w:t>
       </w:r>
     </w:p>
     <w:p>
@@ -770,6 +956,7 @@
           <w:szCs w:val="30"/>
         </w:rPr>
       </w:pPr>
+      <w:proofErr w:type="spellStart"/>
       <w:r>
         <w:rPr>
           <w:b/>
@@ -779,6 +966,7 @@
         </w:rPr>
         <w:t>UtilisateurPrive</w:t>
       </w:r>
+      <w:proofErr w:type="spellEnd"/>
     </w:p>
     <w:p>
       <w:pPr>
@@ -840,7 +1028,23 @@
           <w:sz w:val="24"/>
           <w:szCs w:val="24"/>
         </w:rPr>
-        <w:t>La classe contient la méthode « ModifierMDP » qui permet de modifier le mot de passe de l’utilisateur.</w:t>
+        <w:t>La classe contient la méthode « </w:t>
+      </w:r>
+      <w:proofErr w:type="spellStart"/>
+      <w:r>
+        <w:rPr>
+          <w:sz w:val="24"/>
+          <w:szCs w:val="24"/>
+        </w:rPr>
+        <w:t>ModifierMDP</w:t>
+      </w:r>
+      <w:proofErr w:type="spellEnd"/>
+      <w:r>
+        <w:rPr>
+          <w:sz w:val="24"/>
+          <w:szCs w:val="24"/>
+        </w:rPr>
+        <w:t> » qui permet de modifier le mot de passe de l’utilisateur.</w:t>
       </w:r>
     </w:p>
     <w:p>
@@ -885,7 +1089,39 @@
           <w:sz w:val="24"/>
           <w:szCs w:val="24"/>
         </w:rPr>
-        <w:t xml:space="preserve"> descend d’ « UtilisateurPrive » et</w:t>
+        <w:t xml:space="preserve"> descend </w:t>
+      </w:r>
+      <w:proofErr w:type="gramStart"/>
+      <w:r>
+        <w:rPr>
+          <w:sz w:val="24"/>
+          <w:szCs w:val="24"/>
+        </w:rPr>
+        <w:t>d’ «</w:t>
+      </w:r>
+      <w:proofErr w:type="gramEnd"/>
+      <w:r>
+        <w:rPr>
+          <w:sz w:val="24"/>
+          <w:szCs w:val="24"/>
+        </w:rPr>
+        <w:t> </w:t>
+      </w:r>
+      <w:proofErr w:type="spellStart"/>
+      <w:r>
+        <w:rPr>
+          <w:sz w:val="24"/>
+          <w:szCs w:val="24"/>
+        </w:rPr>
+        <w:t>UtilisateurPrive</w:t>
+      </w:r>
+      <w:proofErr w:type="spellEnd"/>
+      <w:r>
+        <w:rPr>
+          <w:sz w:val="24"/>
+          <w:szCs w:val="24"/>
+        </w:rPr>
+        <w:t> » et</w:t>
       </w:r>
       <w:r>
         <w:rPr>
@@ -929,7 +1165,23 @@
           <w:sz w:val="24"/>
           <w:szCs w:val="24"/>
         </w:rPr>
-        <w:t>(int)</w:t>
+        <w:t>(</w:t>
+      </w:r>
+      <w:proofErr w:type="spellStart"/>
+      <w:r>
+        <w:rPr>
+          <w:sz w:val="24"/>
+          <w:szCs w:val="24"/>
+        </w:rPr>
+        <w:t>int</w:t>
+      </w:r>
+      <w:proofErr w:type="spellEnd"/>
+      <w:r>
+        <w:rPr>
+          <w:sz w:val="24"/>
+          <w:szCs w:val="24"/>
+        </w:rPr>
+        <w:t>)</w:t>
       </w:r>
       <w:r>
         <w:rPr>
@@ -987,7 +1239,15 @@
           <w:sz w:val="24"/>
           <w:szCs w:val="24"/>
         </w:rPr>
-        <w:t>De plus, la classe possède une méthode « MettreEnAvant</w:t>
+        <w:t>De plus, la classe possède une méthode « </w:t>
+      </w:r>
+      <w:proofErr w:type="spellStart"/>
+      <w:r>
+        <w:rPr>
+          <w:sz w:val="24"/>
+          <w:szCs w:val="24"/>
+        </w:rPr>
+        <w:t>MettreEnAvant</w:t>
       </w:r>
       <w:r>
         <w:rPr>
@@ -996,6 +1256,7 @@
         </w:rPr>
         <w:t>UnePhoto</w:t>
       </w:r>
+      <w:proofErr w:type="spellEnd"/>
       <w:r>
         <w:rPr>
           <w:sz w:val="24"/>
@@ -1062,19 +1323,37 @@
         </w:rPr>
         <w:t xml:space="preserve">descend </w:t>
       </w:r>
-      <w:r>
-        <w:rPr>
-          <w:sz w:val="24"/>
-          <w:szCs w:val="24"/>
-        </w:rPr>
-        <w:t xml:space="preserve">d’ « UtilisateurPrive » </w:t>
-      </w:r>
-      <w:r>
-        <w:rPr>
-          <w:sz w:val="24"/>
-          <w:szCs w:val="24"/>
-        </w:rPr>
-        <w:t xml:space="preserve">et </w:t>
+      <w:proofErr w:type="gramStart"/>
+      <w:r>
+        <w:rPr>
+          <w:sz w:val="24"/>
+          <w:szCs w:val="24"/>
+        </w:rPr>
+        <w:t>d’ «</w:t>
+      </w:r>
+      <w:proofErr w:type="gramEnd"/>
+      <w:r>
+        <w:rPr>
+          <w:sz w:val="24"/>
+          <w:szCs w:val="24"/>
+        </w:rPr>
+        <w:t> </w:t>
+      </w:r>
+      <w:proofErr w:type="spellStart"/>
+      <w:r>
+        <w:rPr>
+          <w:sz w:val="24"/>
+          <w:szCs w:val="24"/>
+        </w:rPr>
+        <w:t>UtilisateurPrive</w:t>
+      </w:r>
+      <w:proofErr w:type="spellEnd"/>
+      <w:r>
+        <w:rPr>
+          <w:sz w:val="24"/>
+          <w:szCs w:val="24"/>
+        </w:rPr>
+        <w:t xml:space="preserve"> » et </w:t>
       </w:r>
       <w:r>
         <w:rPr>
@@ -1111,44 +1390,103 @@
           <w:sz w:val="24"/>
           <w:szCs w:val="24"/>
         </w:rPr>
-        <w:t>La classe possède un prénom</w:t>
-      </w:r>
-      <w:r>
-        <w:rPr>
-          <w:sz w:val="24"/>
-          <w:szCs w:val="24"/>
-        </w:rPr>
-        <w:t>(string)</w:t>
-      </w:r>
-      <w:r>
-        <w:rPr>
-          <w:sz w:val="24"/>
-          <w:szCs w:val="24"/>
-        </w:rPr>
-        <w:t xml:space="preserve"> et une date de naissance(DateTime).</w:t>
-      </w:r>
-      <w:r>
-        <w:rPr>
-          <w:sz w:val="24"/>
-          <w:szCs w:val="24"/>
-        </w:rPr>
-        <w:t xml:space="preserve"> Elle a aussi une liste de photo aimées « PhotosAimees » regroupant les photos aimées par l’utilisateur.</w:t>
-      </w:r>
-    </w:p>
-    <w:p>
-      <w:pPr>
-        <w:pStyle w:val="Paragraphedeliste"/>
-        <w:rPr>
-          <w:sz w:val="24"/>
-          <w:szCs w:val="24"/>
-        </w:rPr>
-      </w:pPr>
-      <w:r>
-        <w:rPr>
-          <w:sz w:val="24"/>
-          <w:szCs w:val="24"/>
-        </w:rPr>
-        <w:t>Elle possède les méthodes « AimerPhoto » permettant d’aimer une photo et la méthode « NePlusAimerPhoto » permettant de ne plus aimer une photo.</w:t>
+        <w:t xml:space="preserve">La classe possède un prénom(string) et une date de </w:t>
+      </w:r>
+      <w:proofErr w:type="gramStart"/>
+      <w:r>
+        <w:rPr>
+          <w:sz w:val="24"/>
+          <w:szCs w:val="24"/>
+        </w:rPr>
+        <w:t>naissance(</w:t>
+      </w:r>
+      <w:proofErr w:type="spellStart"/>
+      <w:proofErr w:type="gramEnd"/>
+      <w:r>
+        <w:rPr>
+          <w:sz w:val="24"/>
+          <w:szCs w:val="24"/>
+        </w:rPr>
+        <w:t>DateTime</w:t>
+      </w:r>
+      <w:proofErr w:type="spellEnd"/>
+      <w:r>
+        <w:rPr>
+          <w:sz w:val="24"/>
+          <w:szCs w:val="24"/>
+        </w:rPr>
+        <w:t>).</w:t>
+      </w:r>
+      <w:r>
+        <w:rPr>
+          <w:sz w:val="24"/>
+          <w:szCs w:val="24"/>
+        </w:rPr>
+        <w:t xml:space="preserve"> Elle a aussi une liste de photo aimées « </w:t>
+      </w:r>
+      <w:proofErr w:type="spellStart"/>
+      <w:r>
+        <w:rPr>
+          <w:sz w:val="24"/>
+          <w:szCs w:val="24"/>
+        </w:rPr>
+        <w:t>PhotosAimees</w:t>
+      </w:r>
+      <w:proofErr w:type="spellEnd"/>
+      <w:r>
+        <w:rPr>
+          <w:sz w:val="24"/>
+          <w:szCs w:val="24"/>
+        </w:rPr>
+        <w:t> » regroupant les photos aimées par l’utilisateur.</w:t>
+      </w:r>
+    </w:p>
+    <w:p>
+      <w:pPr>
+        <w:pStyle w:val="Paragraphedeliste"/>
+        <w:rPr>
+          <w:sz w:val="24"/>
+          <w:szCs w:val="24"/>
+        </w:rPr>
+      </w:pPr>
+      <w:r>
+        <w:rPr>
+          <w:sz w:val="24"/>
+          <w:szCs w:val="24"/>
+        </w:rPr>
+        <w:t>Elle possède les méthodes « </w:t>
+      </w:r>
+      <w:proofErr w:type="spellStart"/>
+      <w:r>
+        <w:rPr>
+          <w:sz w:val="24"/>
+          <w:szCs w:val="24"/>
+        </w:rPr>
+        <w:t>AimerPhoto</w:t>
+      </w:r>
+      <w:proofErr w:type="spellEnd"/>
+      <w:r>
+        <w:rPr>
+          <w:sz w:val="24"/>
+          <w:szCs w:val="24"/>
+        </w:rPr>
+        <w:t> » permettant d’aimer une photo et la méthode « </w:t>
+      </w:r>
+      <w:proofErr w:type="spellStart"/>
+      <w:r>
+        <w:rPr>
+          <w:sz w:val="24"/>
+          <w:szCs w:val="24"/>
+        </w:rPr>
+        <w:t>NePlusAimerPhoto</w:t>
+      </w:r>
+      <w:proofErr w:type="spellEnd"/>
+      <w:r>
+        <w:rPr>
+          <w:sz w:val="24"/>
+          <w:szCs w:val="24"/>
+        </w:rPr>
+        <w:t> » permettant de ne plus aimer une photo.</w:t>
       </w:r>
     </w:p>
     <w:p>
@@ -1233,6 +1571,7 @@
         </w:rPr>
         <w:t xml:space="preserve">Elle est composée d’un </w:t>
       </w:r>
+      <w:proofErr w:type="spellStart"/>
       <w:r>
         <w:rPr>
           <w:sz w:val="24"/>
@@ -1240,6 +1579,7 @@
         </w:rPr>
         <w:t>CheminPhoto</w:t>
       </w:r>
+      <w:proofErr w:type="spellEnd"/>
       <w:r>
         <w:rPr>
           <w:sz w:val="24"/>
@@ -1310,6 +1650,7 @@
         </w:rPr>
         <w:t xml:space="preserve">, d’un </w:t>
       </w:r>
+      <w:proofErr w:type="gramStart"/>
       <w:r>
         <w:rPr>
           <w:sz w:val="24"/>
@@ -1329,7 +1670,15 @@
           <w:sz w:val="24"/>
           <w:szCs w:val="24"/>
         </w:rPr>
-        <w:t>(Utilisateur)</w:t>
+        <w:t>(</w:t>
+      </w:r>
+      <w:proofErr w:type="gramEnd"/>
+      <w:r>
+        <w:rPr>
+          <w:sz w:val="24"/>
+          <w:szCs w:val="24"/>
+        </w:rPr>
+        <w:t>Utilisateur)</w:t>
       </w:r>
       <w:r>
         <w:rPr>
@@ -1357,7 +1706,23 @@
           <w:sz w:val="24"/>
           <w:szCs w:val="24"/>
         </w:rPr>
-        <w:t>(DateTime)</w:t>
+        <w:t>(</w:t>
+      </w:r>
+      <w:proofErr w:type="spellStart"/>
+      <w:r>
+        <w:rPr>
+          <w:sz w:val="24"/>
+          <w:szCs w:val="24"/>
+        </w:rPr>
+        <w:t>DateTime</w:t>
+      </w:r>
+      <w:proofErr w:type="spellEnd"/>
+      <w:r>
+        <w:rPr>
+          <w:sz w:val="24"/>
+          <w:szCs w:val="24"/>
+        </w:rPr>
+        <w:t>)</w:t>
       </w:r>
       <w:r>
         <w:rPr>
@@ -1371,7 +1736,23 @@
           <w:sz w:val="24"/>
           <w:szCs w:val="24"/>
         </w:rPr>
-        <w:t>(int)</w:t>
+        <w:t>(</w:t>
+      </w:r>
+      <w:proofErr w:type="spellStart"/>
+      <w:r>
+        <w:rPr>
+          <w:sz w:val="24"/>
+          <w:szCs w:val="24"/>
+        </w:rPr>
+        <w:t>int</w:t>
+      </w:r>
+      <w:proofErr w:type="spellEnd"/>
+      <w:r>
+        <w:rPr>
+          <w:sz w:val="24"/>
+          <w:szCs w:val="24"/>
+        </w:rPr>
+        <w:t>)</w:t>
       </w:r>
       <w:r>
         <w:rPr>
@@ -1399,14 +1780,38 @@
           <w:sz w:val="24"/>
           <w:szCs w:val="24"/>
         </w:rPr>
-        <w:t xml:space="preserve">(int) </w:t>
-      </w:r>
-      <w:r>
-        <w:rPr>
-          <w:sz w:val="24"/>
-          <w:szCs w:val="24"/>
-        </w:rPr>
-        <w:t>et d’un prochain</w:t>
+        <w:t>(</w:t>
+      </w:r>
+      <w:proofErr w:type="spellStart"/>
+      <w:r>
+        <w:rPr>
+          <w:sz w:val="24"/>
+          <w:szCs w:val="24"/>
+        </w:rPr>
+        <w:t>int</w:t>
+      </w:r>
+      <w:proofErr w:type="spellEnd"/>
+      <w:r>
+        <w:rPr>
+          <w:sz w:val="24"/>
+          <w:szCs w:val="24"/>
+        </w:rPr>
+        <w:t xml:space="preserve">) </w:t>
+      </w:r>
+      <w:r>
+        <w:rPr>
+          <w:sz w:val="24"/>
+          <w:szCs w:val="24"/>
+        </w:rPr>
+        <w:t xml:space="preserve">et d’un </w:t>
+      </w:r>
+      <w:proofErr w:type="spellStart"/>
+      <w:r>
+        <w:rPr>
+          <w:sz w:val="24"/>
+          <w:szCs w:val="24"/>
+        </w:rPr>
+        <w:t>prochain</w:t>
       </w:r>
       <w:r>
         <w:rPr>
@@ -1422,12 +1827,29 @@
         </w:rPr>
         <w:t>dentifiant</w:t>
       </w:r>
-      <w:r>
-        <w:rPr>
-          <w:sz w:val="24"/>
-          <w:szCs w:val="24"/>
-        </w:rPr>
-        <w:t>(int)</w:t>
+      <w:proofErr w:type="spellEnd"/>
+      <w:r>
+        <w:rPr>
+          <w:sz w:val="24"/>
+          <w:szCs w:val="24"/>
+        </w:rPr>
+        <w:t>(</w:t>
+      </w:r>
+      <w:proofErr w:type="spellStart"/>
+      <w:r>
+        <w:rPr>
+          <w:sz w:val="24"/>
+          <w:szCs w:val="24"/>
+        </w:rPr>
+        <w:t>int</w:t>
+      </w:r>
+      <w:proofErr w:type="spellEnd"/>
+      <w:r>
+        <w:rPr>
+          <w:sz w:val="24"/>
+          <w:szCs w:val="24"/>
+        </w:rPr>
+        <w:t>)</w:t>
       </w:r>
       <w:r>
         <w:rPr>
@@ -1481,8 +1903,33 @@
           <w:sz w:val="24"/>
           <w:szCs w:val="24"/>
         </w:rPr>
-        <w:t>La classe possède deux méthodes : « AugmenterJaimes » permettant d’augmenter le nombre de j’aimes d’une photo et « DiminuerJaimes</w:t>
-      </w:r>
+        <w:t>La classe possède deux méthodes : « </w:t>
+      </w:r>
+      <w:proofErr w:type="spellStart"/>
+      <w:r>
+        <w:rPr>
+          <w:sz w:val="24"/>
+          <w:szCs w:val="24"/>
+        </w:rPr>
+        <w:t>AugmenterJaimes</w:t>
+      </w:r>
+      <w:proofErr w:type="spellEnd"/>
+      <w:r>
+        <w:rPr>
+          <w:sz w:val="24"/>
+          <w:szCs w:val="24"/>
+        </w:rPr>
+        <w:t> » permettant d’augmenter le nombre de j’aimes d’une photo et « </w:t>
+      </w:r>
+      <w:proofErr w:type="spellStart"/>
+      <w:r>
+        <w:rPr>
+          <w:sz w:val="24"/>
+          <w:szCs w:val="24"/>
+        </w:rPr>
+        <w:t>DiminuerJaimes</w:t>
+      </w:r>
+      <w:proofErr w:type="spellEnd"/>
       <w:r>
         <w:rPr>
           <w:sz w:val="24"/>
@@ -1503,6 +1950,7 @@
           <w:szCs w:val="24"/>
         </w:rPr>
       </w:pPr>
+      <w:proofErr w:type="spellStart"/>
       <w:r>
         <w:rPr>
           <w:b/>
@@ -1512,6 +1960,7 @@
         </w:rPr>
         <w:t>ECategorie</w:t>
       </w:r>
+      <w:proofErr w:type="spellEnd"/>
     </w:p>
     <w:p>
       <w:pPr>
@@ -1689,6 +2138,7 @@
           <w:szCs w:val="24"/>
         </w:rPr>
       </w:pPr>
+      <w:proofErr w:type="spellStart"/>
       <w:r>
         <w:rPr>
           <w:b/>
@@ -1698,6 +2148,7 @@
         </w:rPr>
         <w:t>RechercheUtilisateur</w:t>
       </w:r>
+      <w:proofErr w:type="spellEnd"/>
     </w:p>
     <w:p>
       <w:pPr>
@@ -1742,7 +2193,23 @@
           <w:sz w:val="24"/>
           <w:szCs w:val="24"/>
         </w:rPr>
-        <w:t>« RechercherUnUtilisateur » permet de rechercher un utilisateur avec un pseudo</w:t>
+        <w:t>« </w:t>
+      </w:r>
+      <w:proofErr w:type="spellStart"/>
+      <w:r>
+        <w:rPr>
+          <w:sz w:val="24"/>
+          <w:szCs w:val="24"/>
+        </w:rPr>
+        <w:t>RechercherUnUtilisateur</w:t>
+      </w:r>
+      <w:proofErr w:type="spellEnd"/>
+      <w:r>
+        <w:rPr>
+          <w:sz w:val="24"/>
+          <w:szCs w:val="24"/>
+        </w:rPr>
+        <w:t> » permet de rechercher un utilisateur avec un pseudo</w:t>
       </w:r>
       <w:r>
         <w:rPr>
@@ -1772,7 +2239,23 @@
           <w:sz w:val="24"/>
           <w:szCs w:val="24"/>
         </w:rPr>
-        <w:t>« RechercherParPseudo » permet de rechercher avec la barre de navigation un utilisateur avec son pseudo</w:t>
+        <w:t>« </w:t>
+      </w:r>
+      <w:proofErr w:type="spellStart"/>
+      <w:r>
+        <w:rPr>
+          <w:sz w:val="24"/>
+          <w:szCs w:val="24"/>
+        </w:rPr>
+        <w:t>RechercherParPseudo</w:t>
+      </w:r>
+      <w:proofErr w:type="spellEnd"/>
+      <w:r>
+        <w:rPr>
+          <w:sz w:val="24"/>
+          <w:szCs w:val="24"/>
+        </w:rPr>
+        <w:t> » permet de rechercher avec la barre de navigation un utilisateur avec son pseudo</w:t>
       </w:r>
       <w:r>
         <w:rPr>
@@ -1795,29 +2278,185 @@
           <w:sz w:val="24"/>
           <w:szCs w:val="24"/>
         </w:rPr>
-        <w:t>« RechercherPar</w:t>
-      </w:r>
-      <w:r>
-        <w:rPr>
-          <w:sz w:val="24"/>
-          <w:szCs w:val="24"/>
-        </w:rPr>
-        <w:t>NomEtPrenom</w:t>
-      </w:r>
-      <w:r>
-        <w:rPr>
-          <w:sz w:val="24"/>
-          <w:szCs w:val="24"/>
-        </w:rPr>
-        <w:t xml:space="preserve">» permet de rechercher avec la barre de navigation un utilisateur avec son </w:t>
-      </w:r>
-      <w:r>
-        <w:rPr>
-          <w:sz w:val="24"/>
-          <w:szCs w:val="24"/>
-        </w:rPr>
-        <w:t>nom et/ou son prénom.</w:t>
-      </w:r>
+        <w:t>« </w:t>
+      </w:r>
+      <w:proofErr w:type="spellStart"/>
+      <w:proofErr w:type="gramStart"/>
+      <w:r>
+        <w:rPr>
+          <w:sz w:val="24"/>
+          <w:szCs w:val="24"/>
+        </w:rPr>
+        <w:t>RechercherParNomEtPrenom</w:t>
+      </w:r>
+      <w:proofErr w:type="spellEnd"/>
+      <w:r>
+        <w:rPr>
+          <w:sz w:val="24"/>
+          <w:szCs w:val="24"/>
+        </w:rPr>
+        <w:t>»</w:t>
+      </w:r>
+      <w:proofErr w:type="gramEnd"/>
+      <w:r>
+        <w:rPr>
+          <w:sz w:val="24"/>
+          <w:szCs w:val="24"/>
+        </w:rPr>
+        <w:t xml:space="preserve"> permet de rechercher avec la barre de navigation un utilisateur avec son nom et/ou son prénom.</w:t>
+      </w:r>
+    </w:p>
+    <w:p>
+      <w:pPr>
+        <w:rPr>
+          <w:b/>
+          <w:bCs/>
+          <w:sz w:val="30"/>
+          <w:szCs w:val="30"/>
+        </w:rPr>
+      </w:pPr>
+    </w:p>
+    <w:p>
+      <w:pPr>
+        <w:rPr>
+          <w:b/>
+          <w:bCs/>
+          <w:sz w:val="30"/>
+          <w:szCs w:val="30"/>
+        </w:rPr>
+      </w:pPr>
+      <w:r>
+        <w:rPr>
+          <w:b/>
+          <w:bCs/>
+          <w:sz w:val="30"/>
+          <w:szCs w:val="30"/>
+        </w:rPr>
+        <w:t>Classes D’exception :</w:t>
+      </w:r>
+    </w:p>
+    <w:p>
+      <w:pPr>
+        <w:pStyle w:val="Paragraphedeliste"/>
+        <w:numPr>
+          <w:ilvl w:val="0"/>
+          <w:numId w:val="1"/>
+        </w:numPr>
+        <w:rPr>
+          <w:b/>
+          <w:bCs/>
+          <w:sz w:val="30"/>
+          <w:szCs w:val="30"/>
+        </w:rPr>
+      </w:pPr>
+      <w:proofErr w:type="spellStart"/>
+      <w:r>
+        <w:rPr>
+          <w:b/>
+          <w:bCs/>
+          <w:sz w:val="24"/>
+          <w:szCs w:val="24"/>
+        </w:rPr>
+        <w:t>InvalidUserException</w:t>
+      </w:r>
+      <w:proofErr w:type="spellEnd"/>
+    </w:p>
+    <w:p>
+      <w:pPr>
+        <w:pStyle w:val="Paragraphedeliste"/>
+        <w:rPr>
+          <w:sz w:val="30"/>
+          <w:szCs w:val="30"/>
+        </w:rPr>
+      </w:pPr>
+      <w:r>
+        <w:rPr>
+          <w:sz w:val="24"/>
+          <w:szCs w:val="24"/>
+        </w:rPr>
+        <w:t>Cette classe permet de lancer des exceptions lorsqu’un comportement lié à un Utilisateur ne doit pas se produire.</w:t>
+      </w:r>
+    </w:p>
+    <w:p>
+      <w:pPr>
+        <w:pStyle w:val="Paragraphedeliste"/>
+        <w:numPr>
+          <w:ilvl w:val="0"/>
+          <w:numId w:val="1"/>
+        </w:numPr>
+        <w:rPr>
+          <w:b/>
+          <w:bCs/>
+          <w:sz w:val="30"/>
+          <w:szCs w:val="30"/>
+        </w:rPr>
+      </w:pPr>
+      <w:proofErr w:type="spellStart"/>
+      <w:r>
+        <w:rPr>
+          <w:b/>
+          <w:bCs/>
+          <w:sz w:val="24"/>
+          <w:szCs w:val="24"/>
+        </w:rPr>
+        <w:t>InvalidPhotoException</w:t>
+      </w:r>
+      <w:proofErr w:type="spellEnd"/>
+    </w:p>
+    <w:p>
+      <w:pPr>
+        <w:pStyle w:val="Paragraphedeliste"/>
+        <w:rPr>
+          <w:sz w:val="30"/>
+          <w:szCs w:val="30"/>
+        </w:rPr>
+      </w:pPr>
+      <w:r>
+        <w:rPr>
+          <w:sz w:val="24"/>
+          <w:szCs w:val="24"/>
+        </w:rPr>
+        <w:t>Cette classe permet de lancer des exceptions lorsqu’un comportement lié à un</w:t>
+      </w:r>
+      <w:r>
+        <w:rPr>
+          <w:sz w:val="24"/>
+          <w:szCs w:val="24"/>
+        </w:rPr>
+        <w:t>e</w:t>
+      </w:r>
+      <w:r>
+        <w:rPr>
+          <w:sz w:val="24"/>
+          <w:szCs w:val="24"/>
+        </w:rPr>
+        <w:t xml:space="preserve"> </w:t>
+      </w:r>
+      <w:r>
+        <w:rPr>
+          <w:sz w:val="24"/>
+          <w:szCs w:val="24"/>
+        </w:rPr>
+        <w:t>Photo</w:t>
+      </w:r>
+      <w:r>
+        <w:rPr>
+          <w:sz w:val="24"/>
+          <w:szCs w:val="24"/>
+        </w:rPr>
+        <w:t xml:space="preserve"> ne doit pas se produire.</w:t>
+      </w:r>
+    </w:p>
+    <w:p>
+      <w:pPr>
+        <w:pStyle w:val="Paragraphedeliste"/>
+        <w:rPr>
+          <w:b/>
+          <w:bCs/>
+          <w:sz w:val="30"/>
+          <w:szCs w:val="30"/>
+        </w:rPr>
+      </w:pPr>
     </w:p>
     <w:sectPr>
       <w:pgSz w:w="11906" w:h="16838"/>
@@ -1834,7 +2473,7 @@
   <w:abstractNum w:abstractNumId="0" w15:restartNumberingAfterBreak="0">
     <w:nsid w:val="3F084510"/>
     <w:multiLevelType w:val="hybridMultilevel"/>
-    <w:tmpl w:val="F3D0F37A"/>
+    <w:tmpl w:val="B70E3488"/>
     <w:lvl w:ilvl="0" w:tplc="135E69B0">
       <w:numFmt w:val="bullet"/>
       <w:lvlText w:val="-"/>

</xml_diff>